<commit_message>
added stylescheck in docx tests
</commit_message>
<xml_diff>
--- a/EncryptorTests/Files/Encrypted/Result_v5_1.docx
+++ b/EncryptorTests/Files/Encrypted/Result_v5_1.docx
@@ -67,48 +67,56 @@
             <w:pPr>
               <w:ind w:firstLine="0"/>
             </w:pPr>
+            <w:proofErr w:type="spellStart"/>
             <w:r>
               <w:t>ывап</w:t>
             </w:r>
-          </w:p>
-        </w:tc>
-        <w:tc>
-          <w:tcPr>
-            <w:tcW w:w="1168" w:type="dxa"/>
-          </w:tcPr>
-          <w:p>
-            <w:pPr>
-              <w:ind w:firstLine="0"/>
-            </w:pPr>
+            <w:proofErr w:type="spellEnd"/>
+          </w:p>
+        </w:tc>
+        <w:tc>
+          <w:tcPr>
+            <w:tcW w:w="1168" w:type="dxa"/>
+          </w:tcPr>
+          <w:p>
+            <w:pPr>
+              <w:ind w:firstLine="0"/>
+            </w:pPr>
+            <w:proofErr w:type="spellStart"/>
             <w:r>
               <w:t>ывапрр</w:t>
             </w:r>
-          </w:p>
-        </w:tc>
-        <w:tc>
-          <w:tcPr>
-            <w:tcW w:w="1168" w:type="dxa"/>
-          </w:tcPr>
-          <w:p>
-            <w:pPr>
-              <w:ind w:firstLine="0"/>
-            </w:pPr>
+            <w:proofErr w:type="spellEnd"/>
+          </w:p>
+        </w:tc>
+        <w:tc>
+          <w:tcPr>
+            <w:tcW w:w="1168" w:type="dxa"/>
+          </w:tcPr>
+          <w:p>
+            <w:pPr>
+              <w:ind w:firstLine="0"/>
+            </w:pPr>
+            <w:proofErr w:type="spellStart"/>
             <w:r>
               <w:t>ывпар</w:t>
             </w:r>
-          </w:p>
-        </w:tc>
-        <w:tc>
-          <w:tcPr>
-            <w:tcW w:w="1168" w:type="dxa"/>
-          </w:tcPr>
-          <w:p>
-            <w:pPr>
-              <w:ind w:firstLine="0"/>
-            </w:pPr>
+            <w:proofErr w:type="spellEnd"/>
+          </w:p>
+        </w:tc>
+        <w:tc>
+          <w:tcPr>
+            <w:tcW w:w="1168" w:type="dxa"/>
+          </w:tcPr>
+          <w:p>
+            <w:pPr>
+              <w:ind w:firstLine="0"/>
+            </w:pPr>
+            <w:proofErr w:type="spellStart"/>
             <w:r>
               <w:t>ываврп</w:t>
             </w:r>
+            <w:proofErr w:type="spellEnd"/>
           </w:p>
         </w:tc>
         <w:tc>
@@ -119,9 +127,11 @@
             <w:pPr>
               <w:ind w:firstLine="0"/>
             </w:pPr>
+            <w:proofErr w:type="spellStart"/>
             <w:r>
               <w:t>ывпр</w:t>
             </w:r>
+            <w:proofErr w:type="spellEnd"/>
           </w:p>
         </w:tc>
       </w:tr>
@@ -134,22 +144,26 @@
             <w:pPr>
               <w:ind w:firstLine="0"/>
             </w:pPr>
+            <w:proofErr w:type="spellStart"/>
             <w:r>
               <w:t>вапро</w:t>
             </w:r>
-          </w:p>
-        </w:tc>
-        <w:tc>
-          <w:tcPr>
-            <w:tcW w:w="1168" w:type="dxa"/>
-          </w:tcPr>
-          <w:p>
-            <w:pPr>
-              <w:ind w:firstLine="0"/>
-            </w:pPr>
+            <w:proofErr w:type="spellEnd"/>
+          </w:p>
+        </w:tc>
+        <w:tc>
+          <w:tcPr>
+            <w:tcW w:w="1168" w:type="dxa"/>
+          </w:tcPr>
+          <w:p>
+            <w:pPr>
+              <w:ind w:firstLine="0"/>
+            </w:pPr>
+            <w:proofErr w:type="spellStart"/>
             <w:r>
               <w:t>вапр</w:t>
             </w:r>
+            <w:proofErr w:type="spellEnd"/>
           </w:p>
         </w:tc>
         <w:tc>
@@ -173,9 +187,11 @@
             <w:pPr>
               <w:ind w:firstLine="0"/>
             </w:pPr>
+            <w:proofErr w:type="spellStart"/>
             <w:r>
               <w:t>ывапыырвпр</w:t>
             </w:r>
+            <w:proofErr w:type="spellEnd"/>
           </w:p>
         </w:tc>
         <w:tc>
@@ -212,9 +228,11 @@
             <w:pPr>
               <w:ind w:firstLine="0"/>
             </w:pPr>
+            <w:proofErr w:type="spellStart"/>
             <w:r>
               <w:t>ывпр</w:t>
             </w:r>
+            <w:proofErr w:type="spellEnd"/>
           </w:p>
         </w:tc>
         <w:tc>
@@ -225,9 +243,11 @@
             <w:pPr>
               <w:ind w:firstLine="0"/>
             </w:pPr>
+            <w:proofErr w:type="spellStart"/>
             <w:r>
               <w:t>впрыв</w:t>
             </w:r>
+            <w:proofErr w:type="spellEnd"/>
           </w:p>
         </w:tc>
       </w:tr>
@@ -240,61 +260,71 @@
             <w:pPr>
               <w:ind w:firstLine="0"/>
             </w:pPr>
+            <w:proofErr w:type="spellStart"/>
             <w:r>
               <w:t>варо</w:t>
             </w:r>
-          </w:p>
-        </w:tc>
-        <w:tc>
-          <w:tcPr>
-            <w:tcW w:w="1168" w:type="dxa"/>
-          </w:tcPr>
-          <w:p>
-            <w:pPr>
-              <w:ind w:firstLine="0"/>
-            </w:pPr>
+            <w:proofErr w:type="spellEnd"/>
+          </w:p>
+        </w:tc>
+        <w:tc>
+          <w:tcPr>
+            <w:tcW w:w="1168" w:type="dxa"/>
+          </w:tcPr>
+          <w:p>
+            <w:pPr>
+              <w:ind w:firstLine="0"/>
+            </w:pPr>
+            <w:proofErr w:type="spellStart"/>
             <w:r>
               <w:t>ваор</w:t>
             </w:r>
-          </w:p>
-        </w:tc>
-        <w:tc>
-          <w:tcPr>
-            <w:tcW w:w="1168" w:type="dxa"/>
-          </w:tcPr>
-          <w:p>
-            <w:pPr>
-              <w:ind w:firstLine="0"/>
-            </w:pPr>
+            <w:proofErr w:type="spellEnd"/>
+          </w:p>
+        </w:tc>
+        <w:tc>
+          <w:tcPr>
+            <w:tcW w:w="1168" w:type="dxa"/>
+          </w:tcPr>
+          <w:p>
+            <w:pPr>
+              <w:ind w:firstLine="0"/>
+            </w:pPr>
+            <w:proofErr w:type="spellStart"/>
             <w:r>
               <w:t>фпаа</w:t>
             </w:r>
-          </w:p>
-        </w:tc>
-        <w:tc>
-          <w:tcPr>
-            <w:tcW w:w="1168" w:type="dxa"/>
-          </w:tcPr>
-          <w:p>
-            <w:pPr>
-              <w:ind w:firstLine="0"/>
-            </w:pPr>
+            <w:proofErr w:type="spellEnd"/>
+          </w:p>
+        </w:tc>
+        <w:tc>
+          <w:tcPr>
+            <w:tcW w:w="1168" w:type="dxa"/>
+          </w:tcPr>
+          <w:p>
+            <w:pPr>
+              <w:ind w:firstLine="0"/>
+            </w:pPr>
+            <w:proofErr w:type="spellStart"/>
             <w:r>
               <w:t>ывап</w:t>
             </w:r>
-          </w:p>
-        </w:tc>
-        <w:tc>
-          <w:tcPr>
-            <w:tcW w:w="1168" w:type="dxa"/>
-          </w:tcPr>
-          <w:p>
-            <w:pPr>
-              <w:ind w:firstLine="0"/>
-            </w:pPr>
+            <w:proofErr w:type="spellEnd"/>
+          </w:p>
+        </w:tc>
+        <w:tc>
+          <w:tcPr>
+            <w:tcW w:w="1168" w:type="dxa"/>
+          </w:tcPr>
+          <w:p>
+            <w:pPr>
+              <w:ind w:firstLine="0"/>
+            </w:pPr>
+            <w:proofErr w:type="spellStart"/>
             <w:r>
               <w:t>выап</w:t>
             </w:r>
+            <w:proofErr w:type="spellEnd"/>
           </w:p>
         </w:tc>
         <w:tc>
@@ -318,9 +348,11 @@
             <w:pPr>
               <w:ind w:firstLine="0"/>
             </w:pPr>
+            <w:proofErr w:type="spellStart"/>
             <w:r>
               <w:t>проль</w:t>
             </w:r>
+            <w:proofErr w:type="spellEnd"/>
           </w:p>
         </w:tc>
         <w:tc>
@@ -331,11 +363,11 @@
             <w:pPr>
               <w:ind w:firstLine="0"/>
             </w:pPr>
+            <w:proofErr w:type="spellStart"/>
             <w:r>
               <w:t>мчичс</w:t>
             </w:r>
-            <w:bookmarkStart w:name="_GoBack" w:id="0"/>
-            <w:bookmarkEnd w:id="0"/>
+            <w:proofErr w:type="spellEnd"/>
           </w:p>
         </w:tc>
       </w:tr>
@@ -348,87 +380,109 @@
             <w:pPr>
               <w:ind w:firstLine="0"/>
             </w:pPr>
+            <w:proofErr w:type="spellStart"/>
             <w:r>
               <w:t>ывпа</w:t>
             </w:r>
-          </w:p>
-        </w:tc>
-        <w:tc>
-          <w:tcPr>
-            <w:tcW w:w="1168" w:type="dxa"/>
-          </w:tcPr>
-          <w:p>
-            <w:pPr>
-              <w:ind w:firstLine="0"/>
-            </w:pPr>
+            <w:proofErr w:type="spellEnd"/>
+          </w:p>
+        </w:tc>
+        <w:tc>
+          <w:tcPr>
+            <w:tcW w:w="1168" w:type="dxa"/>
+          </w:tcPr>
+          <w:p>
+            <w:pPr>
+              <w:ind w:firstLine="0"/>
+            </w:pPr>
+            <w:proofErr w:type="spellStart"/>
             <w:r>
               <w:t>ке</w:t>
             </w:r>
-          </w:p>
-        </w:tc>
-        <w:tc>
-          <w:tcPr>
-            <w:tcW w:w="1168" w:type="dxa"/>
-          </w:tcPr>
-          <w:p>
-            <w:pPr>
-              <w:ind w:firstLine="0"/>
-            </w:pPr>
+            <w:proofErr w:type="spellEnd"/>
+          </w:p>
+        </w:tc>
+        <w:tc>
+          <w:tcPr>
+            <w:tcW w:w="1168" w:type="dxa"/>
+          </w:tcPr>
+          <w:p>
+            <w:pPr>
+              <w:ind w:firstLine="0"/>
+            </w:pPr>
+            <w:proofErr w:type="spellStart"/>
             <w:r>
               <w:t>вапр</w:t>
             </w:r>
-          </w:p>
-        </w:tc>
-        <w:tc>
-          <w:tcPr>
-            <w:tcW w:w="1168" w:type="dxa"/>
-          </w:tcPr>
-          <w:p>
-            <w:pPr>
-              <w:ind w:firstLine="0"/>
-            </w:pPr>
+            <w:proofErr w:type="spellEnd"/>
+          </w:p>
+        </w:tc>
+        <w:tc>
+          <w:tcPr>
+            <w:tcW w:w="1168" w:type="dxa"/>
+          </w:tcPr>
+          <w:p>
+            <w:pPr>
+              <w:ind w:firstLine="0"/>
+            </w:pPr>
+            <w:proofErr w:type="spellStart"/>
             <w:r>
               <w:t>йкеп</w:t>
             </w:r>
-          </w:p>
-        </w:tc>
-        <w:tc>
-          <w:tcPr>
-            <w:tcW w:w="1168" w:type="dxa"/>
-          </w:tcPr>
-          <w:p>
-            <w:pPr>
-              <w:ind w:firstLine="0"/>
-            </w:pPr>
-            <w:r>
+            <w:proofErr w:type="spellEnd"/>
+          </w:p>
+        </w:tc>
+        <w:tc>
+          <w:tcPr>
+            <w:tcW w:w="1168" w:type="dxa"/>
+          </w:tcPr>
+          <w:p>
+            <w:pPr>
+              <w:ind w:firstLine="0"/>
+              <w:rPr>
+                <w:b/>
+                <w:bCs/>
+              </w:rPr>
+            </w:pPr>
+            <w:proofErr w:type="spellStart"/>
+            <w:r>
+              <w:rPr>
+                <w:b/>
+                <w:bCs/>
+              </w:rPr>
               <w:t>фап</w:t>
             </w:r>
-          </w:p>
-        </w:tc>
-        <w:tc>
-          <w:tcPr>
-            <w:tcW w:w="1168" w:type="dxa"/>
-          </w:tcPr>
-          <w:p>
-            <w:pPr>
-              <w:ind w:firstLine="0"/>
-            </w:pPr>
+            <w:proofErr w:type="spellEnd"/>
+          </w:p>
+        </w:tc>
+        <w:tc>
+          <w:tcPr>
+            <w:tcW w:w="1168" w:type="dxa"/>
+          </w:tcPr>
+          <w:p>
+            <w:pPr>
+              <w:ind w:firstLine="0"/>
+            </w:pPr>
+            <w:proofErr w:type="spellStart"/>
             <w:r>
               <w:t>ывап</w:t>
             </w:r>
-          </w:p>
-        </w:tc>
-        <w:tc>
-          <w:tcPr>
-            <w:tcW w:w="1168" w:type="dxa"/>
-          </w:tcPr>
-          <w:p>
-            <w:pPr>
-              <w:ind w:firstLine="0"/>
-            </w:pPr>
+            <w:proofErr w:type="spellEnd"/>
+          </w:p>
+        </w:tc>
+        <w:tc>
+          <w:tcPr>
+            <w:tcW w:w="1168" w:type="dxa"/>
+          </w:tcPr>
+          <w:p>
+            <w:pPr>
+              <w:ind w:firstLine="0"/>
+            </w:pPr>
+            <w:proofErr w:type="spellStart"/>
             <w:r>
               <w:t>ыва</w:t>
             </w:r>
+            <w:proofErr w:type="spellEnd"/>
           </w:p>
         </w:tc>
         <w:tc>
@@ -439,9 +493,11 @@
             <w:pPr>
               <w:ind w:firstLine="0"/>
             </w:pPr>
+            <w:proofErr w:type="spellStart"/>
             <w:r>
               <w:t>ывпр</w:t>
             </w:r>
+            <w:proofErr w:type="spellEnd"/>
           </w:p>
         </w:tc>
       </w:tr>
@@ -467,20 +523,28 @@
             <w:pPr>
               <w:ind w:firstLine="0"/>
             </w:pPr>
+            <w:proofErr w:type="spellStart"/>
             <w:r>
               <w:t>ншймспи</w:t>
             </w:r>
-          </w:p>
-        </w:tc>
-        <w:tc>
-          <w:tcPr>
-            <w:tcW w:w="1168" w:type="dxa"/>
-          </w:tcPr>
-          <w:p>
-            <w:pPr>
-              <w:ind w:firstLine="0"/>
-            </w:pPr>
-            <w:r>
+            <w:proofErr w:type="spellEnd"/>
+          </w:p>
+        </w:tc>
+        <w:tc>
+          <w:tcPr>
+            <w:tcW w:w="1168" w:type="dxa"/>
+          </w:tcPr>
+          <w:p>
+            <w:pPr>
+              <w:ind w:firstLine="0"/>
+              <w:rPr>
+                <w:u w:val="single"/>
+              </w:rPr>
+            </w:pPr>
+            <w:r>
+              <w:rPr>
+                <w:u w:val="single"/>
+              </w:rPr>
               <w:t>Ц5л</w:t>
             </w:r>
           </w:p>
@@ -493,9 +557,11 @@
             <w:pPr>
               <w:ind w:firstLine="0"/>
             </w:pPr>
+            <w:proofErr w:type="spellStart"/>
             <w:r>
               <w:t>ывпр</w:t>
             </w:r>
+            <w:proofErr w:type="spellEnd"/>
           </w:p>
         </w:tc>
         <w:tc>
@@ -519,22 +585,26 @@
             <w:pPr>
               <w:ind w:firstLine="0"/>
             </w:pPr>
+            <w:proofErr w:type="spellStart"/>
             <w:r>
               <w:t>ывпр</w:t>
             </w:r>
-          </w:p>
-        </w:tc>
-        <w:tc>
-          <w:tcPr>
-            <w:tcW w:w="1168" w:type="dxa"/>
-          </w:tcPr>
-          <w:p>
-            <w:pPr>
-              <w:ind w:firstLine="0"/>
-            </w:pPr>
+            <w:proofErr w:type="spellEnd"/>
+          </w:p>
+        </w:tc>
+        <w:tc>
+          <w:tcPr>
+            <w:tcW w:w="1168" w:type="dxa"/>
+          </w:tcPr>
+          <w:p>
+            <w:pPr>
+              <w:ind w:firstLine="0"/>
+            </w:pPr>
+            <w:proofErr w:type="spellStart"/>
             <w:r>
               <w:t>оыап</w:t>
             </w:r>
+            <w:proofErr w:type="spellEnd"/>
           </w:p>
         </w:tc>
         <w:tc>
@@ -545,9 +615,11 @@
             <w:pPr>
               <w:ind w:firstLine="0"/>
             </w:pPr>
+            <w:proofErr w:type="spellStart"/>
             <w:r>
               <w:t>ывпр</w:t>
             </w:r>
+            <w:proofErr w:type="spellEnd"/>
           </w:p>
         </w:tc>
       </w:tr>
@@ -560,87 +632,101 @@
             <w:pPr>
               <w:ind w:firstLine="0"/>
             </w:pPr>
+            <w:proofErr w:type="spellStart"/>
             <w:r>
               <w:t>фаып</w:t>
             </w:r>
-          </w:p>
-        </w:tc>
-        <w:tc>
-          <w:tcPr>
-            <w:tcW w:w="1168" w:type="dxa"/>
-          </w:tcPr>
-          <w:p>
-            <w:pPr>
-              <w:ind w:firstLine="0"/>
-            </w:pPr>
+            <w:proofErr w:type="spellEnd"/>
+          </w:p>
+        </w:tc>
+        <w:tc>
+          <w:tcPr>
+            <w:tcW w:w="1168" w:type="dxa"/>
+          </w:tcPr>
+          <w:p>
+            <w:pPr>
+              <w:ind w:firstLine="0"/>
+            </w:pPr>
+            <w:proofErr w:type="spellStart"/>
             <w:r>
               <w:t>цке</w:t>
             </w:r>
-          </w:p>
-        </w:tc>
-        <w:tc>
-          <w:tcPr>
-            <w:tcW w:w="1168" w:type="dxa"/>
-          </w:tcPr>
-          <w:p>
-            <w:pPr>
-              <w:ind w:firstLine="0"/>
-            </w:pPr>
+            <w:proofErr w:type="spellEnd"/>
+          </w:p>
+        </w:tc>
+        <w:tc>
+          <w:tcPr>
+            <w:tcW w:w="1168" w:type="dxa"/>
+          </w:tcPr>
+          <w:p>
+            <w:pPr>
+              <w:ind w:firstLine="0"/>
+            </w:pPr>
+            <w:proofErr w:type="spellStart"/>
             <w:r>
               <w:t>фыап</w:t>
             </w:r>
-          </w:p>
-        </w:tc>
-        <w:tc>
-          <w:tcPr>
-            <w:tcW w:w="1168" w:type="dxa"/>
-          </w:tcPr>
-          <w:p>
-            <w:pPr>
-              <w:ind w:firstLine="0"/>
-            </w:pPr>
+            <w:proofErr w:type="spellEnd"/>
+          </w:p>
+        </w:tc>
+        <w:tc>
+          <w:tcPr>
+            <w:tcW w:w="1168" w:type="dxa"/>
+          </w:tcPr>
+          <w:p>
+            <w:pPr>
+              <w:ind w:firstLine="0"/>
+            </w:pPr>
+            <w:proofErr w:type="spellStart"/>
             <w:r>
               <w:t>фап</w:t>
             </w:r>
-          </w:p>
-        </w:tc>
-        <w:tc>
-          <w:tcPr>
-            <w:tcW w:w="1168" w:type="dxa"/>
-          </w:tcPr>
-          <w:p>
-            <w:pPr>
-              <w:ind w:firstLine="0"/>
-            </w:pPr>
+            <w:proofErr w:type="spellEnd"/>
+          </w:p>
+        </w:tc>
+        <w:tc>
+          <w:tcPr>
+            <w:tcW w:w="1168" w:type="dxa"/>
+          </w:tcPr>
+          <w:p>
+            <w:pPr>
+              <w:ind w:firstLine="0"/>
+            </w:pPr>
+            <w:proofErr w:type="spellStart"/>
             <w:r>
               <w:t>ывпар</w:t>
             </w:r>
-          </w:p>
-        </w:tc>
-        <w:tc>
-          <w:tcPr>
-            <w:tcW w:w="1168" w:type="dxa"/>
-          </w:tcPr>
-          <w:p>
-            <w:pPr>
-              <w:ind w:firstLine="0"/>
-            </w:pPr>
+            <w:proofErr w:type="spellEnd"/>
+          </w:p>
+        </w:tc>
+        <w:tc>
+          <w:tcPr>
+            <w:tcW w:w="1168" w:type="dxa"/>
+          </w:tcPr>
+          <w:p>
+            <w:pPr>
+              <w:ind w:firstLine="0"/>
+            </w:pPr>
+            <w:proofErr w:type="spellStart"/>
             <w:r>
               <w:t>рыпп</w:t>
             </w:r>
-          </w:p>
-        </w:tc>
-        <w:tc>
-          <w:tcPr>
-            <w:tcW w:w="1168" w:type="dxa"/>
-          </w:tcPr>
-          <w:p>
-            <w:pPr>
-              <w:ind w:firstLine="0"/>
-            </w:pPr>
+            <w:proofErr w:type="spellEnd"/>
+          </w:p>
+        </w:tc>
+        <w:tc>
+          <w:tcPr>
+            <w:tcW w:w="1168" w:type="dxa"/>
+          </w:tcPr>
+          <w:p>
+            <w:pPr>
+              <w:ind w:firstLine="0"/>
+            </w:pPr>
+            <w:proofErr w:type="spellStart"/>
             <w:r>
               <w:t>ыпрвап</w:t>
             </w:r>
+            <w:proofErr w:type="spellEnd"/>
           </w:p>
         </w:tc>
         <w:tc>
@@ -651,9 +737,11 @@
             <w:pPr>
               <w:ind w:firstLine="0"/>
             </w:pPr>
+            <w:proofErr w:type="spellStart"/>
             <w:r>
               <w:t>ывпр</w:t>
             </w:r>
+            <w:proofErr w:type="spellEnd"/>
           </w:p>
         </w:tc>
       </w:tr>
@@ -666,22 +754,26 @@
             <w:pPr>
               <w:ind w:firstLine="0"/>
             </w:pPr>
+            <w:proofErr w:type="spellStart"/>
             <w:r>
               <w:t>ыпрыв</w:t>
             </w:r>
-          </w:p>
-        </w:tc>
-        <w:tc>
-          <w:tcPr>
-            <w:tcW w:w="1168" w:type="dxa"/>
-          </w:tcPr>
-          <w:p>
-            <w:pPr>
-              <w:ind w:firstLine="0"/>
-            </w:pPr>
+            <w:proofErr w:type="spellEnd"/>
+          </w:p>
+        </w:tc>
+        <w:tc>
+          <w:tcPr>
+            <w:tcW w:w="1168" w:type="dxa"/>
+          </w:tcPr>
+          <w:p>
+            <w:pPr>
+              <w:ind w:firstLine="0"/>
+            </w:pPr>
+            <w:proofErr w:type="spellStart"/>
             <w:r>
               <w:t>ывпр</w:t>
             </w:r>
+            <w:proofErr w:type="spellEnd"/>
           </w:p>
         </w:tc>
         <w:tc>
@@ -705,48 +797,56 @@
             <w:pPr>
               <w:ind w:firstLine="0"/>
             </w:pPr>
+            <w:proofErr w:type="spellStart"/>
             <w:r>
               <w:t>аврпр</w:t>
             </w:r>
-          </w:p>
-        </w:tc>
-        <w:tc>
-          <w:tcPr>
-            <w:tcW w:w="1168" w:type="dxa"/>
-          </w:tcPr>
-          <w:p>
-            <w:pPr>
-              <w:ind w:firstLine="0"/>
-            </w:pPr>
+            <w:proofErr w:type="spellEnd"/>
+          </w:p>
+        </w:tc>
+        <w:tc>
+          <w:tcPr>
+            <w:tcW w:w="1168" w:type="dxa"/>
+          </w:tcPr>
+          <w:p>
+            <w:pPr>
+              <w:ind w:firstLine="0"/>
+            </w:pPr>
+            <w:proofErr w:type="spellStart"/>
             <w:r>
               <w:t>пыр</w:t>
             </w:r>
-          </w:p>
-        </w:tc>
-        <w:tc>
-          <w:tcPr>
-            <w:tcW w:w="1168" w:type="dxa"/>
-          </w:tcPr>
-          <w:p>
-            <w:pPr>
-              <w:ind w:firstLine="0"/>
-            </w:pPr>
+            <w:proofErr w:type="spellEnd"/>
+          </w:p>
+        </w:tc>
+        <w:tc>
+          <w:tcPr>
+            <w:tcW w:w="1168" w:type="dxa"/>
+          </w:tcPr>
+          <w:p>
+            <w:pPr>
+              <w:ind w:firstLine="0"/>
+            </w:pPr>
+            <w:proofErr w:type="spellStart"/>
             <w:r>
               <w:t>ывапры</w:t>
             </w:r>
-          </w:p>
-        </w:tc>
-        <w:tc>
-          <w:tcPr>
-            <w:tcW w:w="1168" w:type="dxa"/>
-          </w:tcPr>
-          <w:p>
-            <w:pPr>
-              <w:ind w:firstLine="0"/>
-            </w:pPr>
+            <w:proofErr w:type="spellEnd"/>
+          </w:p>
+        </w:tc>
+        <w:tc>
+          <w:tcPr>
+            <w:tcW w:w="1168" w:type="dxa"/>
+          </w:tcPr>
+          <w:p>
+            <w:pPr>
+              <w:ind w:firstLine="0"/>
+            </w:pPr>
+            <w:proofErr w:type="spellStart"/>
             <w:r>
               <w:t>ывпр</w:t>
             </w:r>
+            <w:proofErr w:type="spellEnd"/>
           </w:p>
         </w:tc>
         <w:tc>
@@ -757,14 +857,19 @@
             <w:pPr>
               <w:ind w:firstLine="0"/>
             </w:pPr>
+            <w:proofErr w:type="spellStart"/>
             <w:r>
               <w:t>ывпры</w:t>
             </w:r>
+            <w:proofErr w:type="spellEnd"/>
           </w:p>
         </w:tc>
       </w:tr>
     </w:tbl>
-    <w:p/>
+    <w:p>
+      <w:bookmarkStart w:name="_GoBack" w:id="0"/>
+      <w:bookmarkEnd w:id="0"/>
+    </w:p>
     <w:sectPr>
       <w:pgSz w:w="11906" w:h="16838"/>
       <w:pgMar w:top="1135" w:right="850" w:bottom="1134" w:left="1701" w:header="708" w:footer="708" w:gutter="0"/>

</xml_diff>